<commit_message>
Update Mihailo Normiranje proizvoda.docx
</commit_message>
<xml_diff>
--- a/Mihailo Normiranje proizvoda.docx
+++ b/Mihailo Normiranje proizvoda.docx
@@ -6189,9 +6189,9 @@
         <w:lastRenderedPageBreak/>
         <w:drawing>
           <wp:inline distT="0" distB="0" distL="0" distR="0">
-            <wp:extent cx="5943600" cy="2424081"/>
+            <wp:extent cx="5943600" cy="1931321"/>
             <wp:effectExtent l="19050" t="0" r="0" b="0"/>
-            <wp:docPr id="4" name="Picture 4"/>
+            <wp:docPr id="7" name="Picture 7"/>
             <wp:cNvGraphicFramePr>
               <a:graphicFrameLocks xmlns:a="http://schemas.openxmlformats.org/drawingml/2006/main" noChangeAspect="1"/>
             </wp:cNvGraphicFramePr>
@@ -6199,7 +6199,7 @@
               <a:graphicData uri="http://schemas.openxmlformats.org/drawingml/2006/picture">
                 <pic:pic xmlns:pic="http://schemas.openxmlformats.org/drawingml/2006/picture">
                   <pic:nvPicPr>
-                    <pic:cNvPr id="0" name="Picture 4"/>
+                    <pic:cNvPr id="0" name="Picture 7"/>
                     <pic:cNvPicPr>
                       <a:picLocks noChangeAspect="1" noChangeArrowheads="1"/>
                     </pic:cNvPicPr>
@@ -6214,7 +6214,7 @@
                   <pic:spPr bwMode="auto">
                     <a:xfrm>
                       <a:off x="0" y="0"/>
-                      <a:ext cx="5943600" cy="2424081"/>
+                      <a:ext cx="5943600" cy="1931321"/>
                     </a:xfrm>
                     <a:prstGeom prst="rect">
                       <a:avLst/>

</xml_diff>